<commit_message>
HieuKT: test case 30/7/2020
</commit_message>
<xml_diff>
--- a/Test/test-case/ChangePassword_Testcase_Done.docx
+++ b/Test/test-case/ChangePassword_Testcase_Done.docx
@@ -371,10 +371,7 @@
         </w:tc>
       </w:tr>
     </w:tbl>
-    <w:p>
-      <w:bookmarkStart w:id="0" w:name="_GoBack"/>
-      <w:bookmarkEnd w:id="0"/>
-    </w:p>
+    <w:p/>
     <w:p/>
     <w:tbl>
       <w:tblPr>
@@ -2443,10 +2440,19 @@
           </w:tcPr>
           <w:p>
             <w:r>
-              <w:t>- Display an error message “U</w:t>
-            </w:r>
-            <w:r>
-              <w:t>sername already exists, please enter another username</w:t>
+              <w:t>- Display an error message “</w:t>
+            </w:r>
+            <w:r>
+              <w:t>Email</w:t>
+            </w:r>
+            <w:r>
+              <w:t xml:space="preserve"> </w:t>
+            </w:r>
+            <w:r>
+              <w:t xml:space="preserve">already exists, please enter another </w:t>
+            </w:r>
+            <w:r>
+              <w:t>Email</w:t>
             </w:r>
             <w:r>
               <w:t>!”</w:t>
@@ -2531,7 +2537,13 @@
               <w:t>Email</w:t>
             </w:r>
             <w:r>
-              <w:t xml:space="preserve"> in text box “Username”</w:t>
+              <w:t xml:space="preserve"> in text box “</w:t>
+            </w:r>
+            <w:r>
+              <w:t>Email</w:t>
+            </w:r>
+            <w:r>
+              <w:t>”</w:t>
             </w:r>
           </w:p>
           <w:p>
@@ -2565,7 +2577,13 @@
               <w:t xml:space="preserve">- </w:t>
             </w:r>
             <w:r>
-              <w:t>“Username” textbox display information entered.</w:t>
+              <w:t>“</w:t>
+            </w:r>
+            <w:r>
+              <w:t>Email</w:t>
+            </w:r>
+            <w:r>
+              <w:t>” textbox display information entered.</w:t>
             </w:r>
           </w:p>
           <w:p/>
@@ -3421,10 +3439,7 @@
               <w:t>Password</w:t>
             </w:r>
             <w:r>
-              <w:t xml:space="preserve"> is a required field</w:t>
-            </w:r>
-            <w:r>
-              <w:t>”</w:t>
+              <w:t xml:space="preserve"> is a required field”</w:t>
             </w:r>
           </w:p>
         </w:tc>
@@ -3680,15 +3695,21 @@
               <w:t xml:space="preserve">2. Enter valid </w:t>
             </w:r>
             <w:r>
-              <w:t>display name</w:t>
-            </w:r>
-            <w:r>
-              <w:t xml:space="preserve"> in text box “</w:t>
+              <w:t xml:space="preserve">display </w:t>
             </w:r>
             <w:r>
               <w:t>Password</w:t>
             </w:r>
             <w:r>
+              <w:t xml:space="preserve"> </w:t>
+            </w:r>
+            <w:r>
+              <w:t>in text box “</w:t>
+            </w:r>
+            <w:r>
+              <w:t>Password</w:t>
+            </w:r>
+            <w:r>
               <w:t>”</w:t>
             </w:r>
           </w:p>
@@ -3733,7 +3754,10 @@
           </w:p>
           <w:p/>
           <w:p/>
-          <w:p/>
+          <w:p>
+            <w:bookmarkStart w:id="0" w:name="_GoBack"/>
+            <w:bookmarkEnd w:id="0"/>
+          </w:p>
           <w:p/>
           <w:p/>
           <w:p>
@@ -3950,13 +3974,7 @@
           <w:p/>
           <w:p>
             <w:r>
-              <w:t xml:space="preserve">- Display </w:t>
-            </w:r>
-            <w:r>
-              <w:t>login</w:t>
-            </w:r>
-            <w:r>
-              <w:t xml:space="preserve"> page.</w:t>
+              <w:t>- Display login page.</w:t>
             </w:r>
           </w:p>
         </w:tc>

</xml_diff>